<commit_message>
State + Strategy + Decorator and minhchung
</commit_message>
<xml_diff>
--- a/lab2/minhchung.docx
+++ b/lab2/minhchung.docx
@@ -15,8 +15,6 @@
           <w:numId w:val="2"/>
         </w:numPr>
       </w:pPr>
-      <w:bookmarkStart w:id="0" w:name="_GoBack"/>
-      <w:bookmarkEnd w:id="0"/>
       <w:r>
         <w:t xml:space="preserve">Code </w:t>
       </w:r>
@@ -26,6 +24,9 @@
     </w:p>
     <w:p>
       <w:r>
+        <w:rPr>
+          <w:noProof/>
+        </w:rPr>
         <w:drawing>
           <wp:inline distT="0" distB="0" distL="0" distR="0" wp14:anchorId="21F52036" wp14:editId="728D37C1">
             <wp:extent cx="5649113" cy="4906060"/>
@@ -77,6 +78,9 @@
     </w:p>
     <w:p>
       <w:r>
+        <w:rPr>
+          <w:noProof/>
+        </w:rPr>
         <w:lastRenderedPageBreak/>
         <w:drawing>
           <wp:inline distT="0" distB="0" distL="0" distR="0" wp14:anchorId="6A866294" wp14:editId="1EADAA1B">
@@ -117,6 +121,9 @@
     </w:p>
     <w:p>
       <w:r>
+        <w:rPr>
+          <w:noProof/>
+        </w:rPr>
         <w:drawing>
           <wp:inline distT="0" distB="0" distL="0" distR="0" wp14:anchorId="6D6D6EB9" wp14:editId="2CD7CE34">
             <wp:extent cx="5943600" cy="3619500"/>
@@ -160,6 +167,9 @@
         <w:br/>
       </w:r>
       <w:r>
+        <w:rPr>
+          <w:noProof/>
+        </w:rPr>
         <w:drawing>
           <wp:inline distT="0" distB="0" distL="0" distR="0" wp14:anchorId="12AB0B26" wp14:editId="53342D0A">
             <wp:extent cx="4229690" cy="5506218"/>
@@ -199,6 +209,9 @@
     </w:p>
     <w:p>
       <w:r>
+        <w:rPr>
+          <w:noProof/>
+        </w:rPr>
         <w:lastRenderedPageBreak/>
         <w:drawing>
           <wp:inline distT="0" distB="0" distL="0" distR="0" wp14:anchorId="24CCF97F" wp14:editId="66C30D52">
@@ -236,6 +249,355 @@
           </wp:inline>
         </w:drawing>
       </w:r>
+      <w:r>
+        <w:br/>
+      </w:r>
+      <w:r>
+        <w:br/>
+      </w:r>
+      <w:r>
+        <w:br/>
+        <w:t>Bai 2</w:t>
+      </w:r>
+    </w:p>
+    <w:p>
+      <w:pPr>
+        <w:pStyle w:val="ListParagraph"/>
+        <w:numPr>
+          <w:ilvl w:val="0"/>
+          <w:numId w:val="1"/>
+        </w:numPr>
+      </w:pPr>
+      <w:r>
+        <w:lastRenderedPageBreak/>
+        <w:t>State</w:t>
+      </w:r>
+      <w:r>
+        <w:br/>
+      </w:r>
+      <w:r>
+        <w:drawing>
+          <wp:inline distT="0" distB="0" distL="0" distR="0" wp14:anchorId="0A7A86DA" wp14:editId="61041325">
+            <wp:extent cx="5363323" cy="4020111"/>
+            <wp:effectExtent l="0" t="0" r="8890" b="0"/>
+            <wp:docPr id="6" name="Picture 6"/>
+            <wp:cNvGraphicFramePr>
+              <a:graphicFrameLocks xmlns:a="http://schemas.openxmlformats.org/drawingml/2006/main" noChangeAspect="1"/>
+            </wp:cNvGraphicFramePr>
+            <a:graphic xmlns:a="http://schemas.openxmlformats.org/drawingml/2006/main">
+              <a:graphicData uri="http://schemas.openxmlformats.org/drawingml/2006/picture">
+                <pic:pic xmlns:pic="http://schemas.openxmlformats.org/drawingml/2006/picture">
+                  <pic:nvPicPr>
+                    <pic:cNvPr id="1" name=""/>
+                    <pic:cNvPicPr/>
+                  </pic:nvPicPr>
+                  <pic:blipFill>
+                    <a:blip r:embed="rId10"/>
+                    <a:stretch>
+                      <a:fillRect/>
+                    </a:stretch>
+                  </pic:blipFill>
+                  <pic:spPr>
+                    <a:xfrm>
+                      <a:off x="0" y="0"/>
+                      <a:ext cx="5363323" cy="4020111"/>
+                    </a:xfrm>
+                    <a:prstGeom prst="rect">
+                      <a:avLst/>
+                    </a:prstGeom>
+                  </pic:spPr>
+                </pic:pic>
+              </a:graphicData>
+            </a:graphic>
+          </wp:inline>
+        </w:drawing>
+      </w:r>
+    </w:p>
+    <w:p>
+      <w:r>
+        <w:drawing>
+          <wp:inline distT="0" distB="0" distL="0" distR="0" wp14:anchorId="74598242" wp14:editId="2B4C7D59">
+            <wp:extent cx="5943600" cy="3611245"/>
+            <wp:effectExtent l="0" t="0" r="0" b="8255"/>
+            <wp:docPr id="7" name="Picture 7"/>
+            <wp:cNvGraphicFramePr>
+              <a:graphicFrameLocks xmlns:a="http://schemas.openxmlformats.org/drawingml/2006/main" noChangeAspect="1"/>
+            </wp:cNvGraphicFramePr>
+            <a:graphic xmlns:a="http://schemas.openxmlformats.org/drawingml/2006/main">
+              <a:graphicData uri="http://schemas.openxmlformats.org/drawingml/2006/picture">
+                <pic:pic xmlns:pic="http://schemas.openxmlformats.org/drawingml/2006/picture">
+                  <pic:nvPicPr>
+                    <pic:cNvPr id="1" name=""/>
+                    <pic:cNvPicPr/>
+                  </pic:nvPicPr>
+                  <pic:blipFill>
+                    <a:blip r:embed="rId11"/>
+                    <a:stretch>
+                      <a:fillRect/>
+                    </a:stretch>
+                  </pic:blipFill>
+                  <pic:spPr>
+                    <a:xfrm>
+                      <a:off x="0" y="0"/>
+                      <a:ext cx="5943600" cy="3611245"/>
+                    </a:xfrm>
+                    <a:prstGeom prst="rect">
+                      <a:avLst/>
+                    </a:prstGeom>
+                  </pic:spPr>
+                </pic:pic>
+              </a:graphicData>
+            </a:graphic>
+          </wp:inline>
+        </w:drawing>
+      </w:r>
+    </w:p>
+    <w:p/>
+    <w:p>
+      <w:pPr>
+        <w:pStyle w:val="ListParagraph"/>
+        <w:numPr>
+          <w:ilvl w:val="0"/>
+          <w:numId w:val="1"/>
+        </w:numPr>
+      </w:pPr>
+      <w:r>
+        <w:lastRenderedPageBreak/>
+        <w:t>Strategy</w:t>
+      </w:r>
+    </w:p>
+    <w:p>
+      <w:pPr>
+        <w:pStyle w:val="ListParagraph"/>
+      </w:pPr>
+      <w:r>
+        <w:drawing>
+          <wp:inline distT="0" distB="0" distL="0" distR="0" wp14:anchorId="6E6C013B" wp14:editId="2BDA574E">
+            <wp:extent cx="3658111" cy="1705213"/>
+            <wp:effectExtent l="0" t="0" r="0" b="9525"/>
+            <wp:docPr id="8" name="Picture 8"/>
+            <wp:cNvGraphicFramePr>
+              <a:graphicFrameLocks xmlns:a="http://schemas.openxmlformats.org/drawingml/2006/main" noChangeAspect="1"/>
+            </wp:cNvGraphicFramePr>
+            <a:graphic xmlns:a="http://schemas.openxmlformats.org/drawingml/2006/main">
+              <a:graphicData uri="http://schemas.openxmlformats.org/drawingml/2006/picture">
+                <pic:pic xmlns:pic="http://schemas.openxmlformats.org/drawingml/2006/picture">
+                  <pic:nvPicPr>
+                    <pic:cNvPr id="1" name=""/>
+                    <pic:cNvPicPr/>
+                  </pic:nvPicPr>
+                  <pic:blipFill>
+                    <a:blip r:embed="rId12"/>
+                    <a:stretch>
+                      <a:fillRect/>
+                    </a:stretch>
+                  </pic:blipFill>
+                  <pic:spPr>
+                    <a:xfrm>
+                      <a:off x="0" y="0"/>
+                      <a:ext cx="3658111" cy="1705213"/>
+                    </a:xfrm>
+                    <a:prstGeom prst="rect">
+                      <a:avLst/>
+                    </a:prstGeom>
+                  </pic:spPr>
+                </pic:pic>
+              </a:graphicData>
+            </a:graphic>
+          </wp:inline>
+        </w:drawing>
+      </w:r>
+    </w:p>
+    <w:p>
+      <w:pPr>
+        <w:pStyle w:val="ListParagraph"/>
+      </w:pPr>
+      <w:r>
+        <w:drawing>
+          <wp:inline distT="0" distB="0" distL="0" distR="0" wp14:anchorId="3B15FDCE" wp14:editId="265985E3">
+            <wp:extent cx="5943600" cy="3187065"/>
+            <wp:effectExtent l="0" t="0" r="0" b="0"/>
+            <wp:docPr id="9" name="Picture 9"/>
+            <wp:cNvGraphicFramePr>
+              <a:graphicFrameLocks xmlns:a="http://schemas.openxmlformats.org/drawingml/2006/main" noChangeAspect="1"/>
+            </wp:cNvGraphicFramePr>
+            <a:graphic xmlns:a="http://schemas.openxmlformats.org/drawingml/2006/main">
+              <a:graphicData uri="http://schemas.openxmlformats.org/drawingml/2006/picture">
+                <pic:pic xmlns:pic="http://schemas.openxmlformats.org/drawingml/2006/picture">
+                  <pic:nvPicPr>
+                    <pic:cNvPr id="1" name=""/>
+                    <pic:cNvPicPr/>
+                  </pic:nvPicPr>
+                  <pic:blipFill>
+                    <a:blip r:embed="rId13"/>
+                    <a:stretch>
+                      <a:fillRect/>
+                    </a:stretch>
+                  </pic:blipFill>
+                  <pic:spPr>
+                    <a:xfrm>
+                      <a:off x="0" y="0"/>
+                      <a:ext cx="5943600" cy="3187065"/>
+                    </a:xfrm>
+                    <a:prstGeom prst="rect">
+                      <a:avLst/>
+                    </a:prstGeom>
+                  </pic:spPr>
+                </pic:pic>
+              </a:graphicData>
+            </a:graphic>
+          </wp:inline>
+        </w:drawing>
+      </w:r>
+    </w:p>
+    <w:p>
+      <w:pPr>
+        <w:pStyle w:val="ListParagraph"/>
+      </w:pPr>
+    </w:p>
+    <w:p>
+      <w:pPr>
+        <w:pStyle w:val="ListParagraph"/>
+      </w:pPr>
+    </w:p>
+    <w:p>
+      <w:pPr>
+        <w:pStyle w:val="ListParagraph"/>
+        <w:numPr>
+          <w:ilvl w:val="0"/>
+          <w:numId w:val="1"/>
+        </w:numPr>
+      </w:pPr>
+      <w:r>
+        <w:t>Decorator</w:t>
+      </w:r>
+    </w:p>
+    <w:p>
+      <w:pPr>
+        <w:pStyle w:val="ListParagraph"/>
+        <w:numPr>
+          <w:ilvl w:val="0"/>
+          <w:numId w:val="1"/>
+        </w:numPr>
+      </w:pPr>
+      <w:r>
+        <w:drawing>
+          <wp:inline distT="0" distB="0" distL="0" distR="0" wp14:anchorId="69871D15" wp14:editId="7792E12A">
+            <wp:extent cx="5620534" cy="2333951"/>
+            <wp:effectExtent l="0" t="0" r="0" b="9525"/>
+            <wp:docPr id="10" name="Picture 10"/>
+            <wp:cNvGraphicFramePr>
+              <a:graphicFrameLocks xmlns:a="http://schemas.openxmlformats.org/drawingml/2006/main" noChangeAspect="1"/>
+            </wp:cNvGraphicFramePr>
+            <a:graphic xmlns:a="http://schemas.openxmlformats.org/drawingml/2006/main">
+              <a:graphicData uri="http://schemas.openxmlformats.org/drawingml/2006/picture">
+                <pic:pic xmlns:pic="http://schemas.openxmlformats.org/drawingml/2006/picture">
+                  <pic:nvPicPr>
+                    <pic:cNvPr id="1" name=""/>
+                    <pic:cNvPicPr/>
+                  </pic:nvPicPr>
+                  <pic:blipFill>
+                    <a:blip r:embed="rId14"/>
+                    <a:stretch>
+                      <a:fillRect/>
+                    </a:stretch>
+                  </pic:blipFill>
+                  <pic:spPr>
+                    <a:xfrm>
+                      <a:off x="0" y="0"/>
+                      <a:ext cx="5620534" cy="2333951"/>
+                    </a:xfrm>
+                    <a:prstGeom prst="rect">
+                      <a:avLst/>
+                    </a:prstGeom>
+                  </pic:spPr>
+                </pic:pic>
+              </a:graphicData>
+            </a:graphic>
+          </wp:inline>
+        </w:drawing>
+      </w:r>
+    </w:p>
+    <w:p>
+      <w:r>
+        <w:lastRenderedPageBreak/>
+        <w:drawing>
+          <wp:inline distT="0" distB="0" distL="0" distR="0" wp14:anchorId="7B9B8AD9" wp14:editId="2D8DCCCE">
+            <wp:extent cx="5943600" cy="4480560"/>
+            <wp:effectExtent l="0" t="0" r="0" b="0"/>
+            <wp:docPr id="11" name="Picture 11"/>
+            <wp:cNvGraphicFramePr>
+              <a:graphicFrameLocks xmlns:a="http://schemas.openxmlformats.org/drawingml/2006/main" noChangeAspect="1"/>
+            </wp:cNvGraphicFramePr>
+            <a:graphic xmlns:a="http://schemas.openxmlformats.org/drawingml/2006/main">
+              <a:graphicData uri="http://schemas.openxmlformats.org/drawingml/2006/picture">
+                <pic:pic xmlns:pic="http://schemas.openxmlformats.org/drawingml/2006/picture">
+                  <pic:nvPicPr>
+                    <pic:cNvPr id="1" name=""/>
+                    <pic:cNvPicPr/>
+                  </pic:nvPicPr>
+                  <pic:blipFill>
+                    <a:blip r:embed="rId15"/>
+                    <a:stretch>
+                      <a:fillRect/>
+                    </a:stretch>
+                  </pic:blipFill>
+                  <pic:spPr>
+                    <a:xfrm>
+                      <a:off x="0" y="0"/>
+                      <a:ext cx="5943600" cy="4480560"/>
+                    </a:xfrm>
+                    <a:prstGeom prst="rect">
+                      <a:avLst/>
+                    </a:prstGeom>
+                  </pic:spPr>
+                </pic:pic>
+              </a:graphicData>
+            </a:graphic>
+          </wp:inline>
+        </w:drawing>
+      </w:r>
+    </w:p>
+    <w:p>
+      <w:r>
+        <w:drawing>
+          <wp:inline distT="0" distB="0" distL="0" distR="0" wp14:anchorId="6D51BCD2" wp14:editId="41089180">
+            <wp:extent cx="5943600" cy="3343275"/>
+            <wp:effectExtent l="0" t="0" r="0" b="9525"/>
+            <wp:docPr id="12" name="Picture 12"/>
+            <wp:cNvGraphicFramePr>
+              <a:graphicFrameLocks xmlns:a="http://schemas.openxmlformats.org/drawingml/2006/main" noChangeAspect="1"/>
+            </wp:cNvGraphicFramePr>
+            <a:graphic xmlns:a="http://schemas.openxmlformats.org/drawingml/2006/main">
+              <a:graphicData uri="http://schemas.openxmlformats.org/drawingml/2006/picture">
+                <pic:pic xmlns:pic="http://schemas.openxmlformats.org/drawingml/2006/picture">
+                  <pic:nvPicPr>
+                    <pic:cNvPr id="1" name=""/>
+                    <pic:cNvPicPr/>
+                  </pic:nvPicPr>
+                  <pic:blipFill>
+                    <a:blip r:embed="rId16"/>
+                    <a:stretch>
+                      <a:fillRect/>
+                    </a:stretch>
+                  </pic:blipFill>
+                  <pic:spPr>
+                    <a:xfrm>
+                      <a:off x="0" y="0"/>
+                      <a:ext cx="5943600" cy="3343275"/>
+                    </a:xfrm>
+                    <a:prstGeom prst="rect">
+                      <a:avLst/>
+                    </a:prstGeom>
+                  </pic:spPr>
+                </pic:pic>
+              </a:graphicData>
+            </a:graphic>
+          </wp:inline>
+        </w:drawing>
+      </w:r>
+      <w:bookmarkStart w:id="0" w:name="_GoBack"/>
+      <w:bookmarkEnd w:id="0"/>
     </w:p>
     <w:sectPr>
       <w:pgSz w:w="12240" w:h="15840"/>

</xml_diff>